<commit_message>
Literatur Traum im Film
mehr Literatur
</commit_message>
<xml_diff>
--- a/3_SI/Traum/TraumImFilm_Referatsvorbereitung.docx
+++ b/3_SI/Traum/TraumImFilm_Referatsvorbereitung.docx
@@ -8,6 +8,42 @@
         <w:jc w:val="left"/>
         <w:rPr>
           <w:rFonts w:eastAsia="Times New Roman" w:cs="Arial"/>
+          <w:b/>
+          <w:color w:val="000000"/>
+          <w:szCs w:val="22"/>
+          <w:lang w:eastAsia="de-DE"/>
+        </w:rPr>
+      </w:pPr>
+      <w:r>
+        <w:rPr>
+          <w:rFonts w:eastAsia="Times New Roman" w:cs="Arial"/>
+          <w:b/>
+          <w:color w:val="000000"/>
+          <w:szCs w:val="22"/>
+          <w:lang w:eastAsia="de-DE"/>
+        </w:rPr>
+        <w:t>Allgemeines</w:t>
+      </w:r>
+    </w:p>
+    <w:p>
+      <w:pPr>
+        <w:spacing w:line="240" w:lineRule="auto"/>
+        <w:jc w:val="left"/>
+        <w:rPr>
+          <w:rFonts w:eastAsia="Times New Roman" w:cs="Arial"/>
+          <w:b/>
+          <w:color w:val="000000"/>
+          <w:szCs w:val="22"/>
+          <w:lang w:eastAsia="de-DE"/>
+        </w:rPr>
+      </w:pPr>
+    </w:p>
+    <w:p>
+      <w:pPr>
+        <w:spacing w:line="240" w:lineRule="auto"/>
+        <w:jc w:val="left"/>
+        <w:rPr>
+          <w:rFonts w:eastAsia="Times New Roman" w:cs="Arial"/>
           <w:szCs w:val="22"/>
           <w:lang w:eastAsia="de-DE"/>
         </w:rPr>
@@ -289,19 +325,261 @@
         <w:rPr>
           <w:rFonts w:eastAsia="Times New Roman" w:cs="Arial"/>
           <w:szCs w:val="22"/>
+          <w:u w:val="single"/>
           <w:lang w:eastAsia="de-DE"/>
         </w:rPr>
       </w:pPr>
       <w:r>
         <w:rPr>
           <w:rFonts w:eastAsia="Times New Roman" w:cs="Arial"/>
+          <w:szCs w:val="22"/>
+          <w:u w:val="single"/>
+          <w:lang w:eastAsia="de-DE"/>
+        </w:rPr>
+        <w:t>Zauberer von Oz</w:t>
+      </w:r>
+    </w:p>
+    <w:p>
+      <w:pPr>
+        <w:spacing w:line="240" w:lineRule="auto"/>
+        <w:jc w:val="left"/>
+        <w:rPr>
+          <w:rFonts w:eastAsia="Times New Roman" w:cs="Arial"/>
+          <w:szCs w:val="22"/>
+          <w:lang w:eastAsia="de-DE"/>
+        </w:rPr>
+      </w:pPr>
+      <w:hyperlink r:id="rId7" w:history="1">
+        <w:r>
+          <w:rPr>
+            <w:rStyle w:val="Hyperlink"/>
+            <w:rFonts w:eastAsia="Times New Roman" w:cs="Arial"/>
+            <w:szCs w:val="22"/>
+            <w:lang w:eastAsia="de-DE"/>
+          </w:rPr>
+          <w:t>https://de.wikipedia.org/wiki/Der_Zauberer_von_Oz</w:t>
+        </w:r>
+      </w:hyperlink>
+    </w:p>
+    <w:p>
+      <w:pPr>
+        <w:spacing w:line="240" w:lineRule="auto"/>
+        <w:jc w:val="left"/>
+        <w:rPr>
+          <w:rFonts w:eastAsia="Times New Roman" w:cs="Arial"/>
+          <w:szCs w:val="22"/>
+          <w:lang w:eastAsia="de-DE"/>
+        </w:rPr>
+      </w:pPr>
+    </w:p>
+    <w:p>
+      <w:pPr>
+        <w:spacing w:line="240" w:lineRule="auto"/>
+        <w:jc w:val="left"/>
+        <w:rPr>
+          <w:rFonts w:eastAsia="Times New Roman" w:cs="Arial"/>
+          <w:szCs w:val="22"/>
+          <w:u w:val="single"/>
+          <w:lang w:eastAsia="de-DE"/>
+        </w:rPr>
+      </w:pPr>
+      <w:r>
+        <w:rPr>
+          <w:rFonts w:eastAsia="Times New Roman" w:cs="Arial"/>
+          <w:szCs w:val="22"/>
+          <w:u w:val="single"/>
+          <w:lang w:eastAsia="de-DE"/>
+        </w:rPr>
+        <w:t>Blue Velvet</w:t>
+      </w:r>
+    </w:p>
+    <w:p>
+      <w:pPr>
+        <w:spacing w:line="240" w:lineRule="auto"/>
+        <w:jc w:val="left"/>
+        <w:rPr>
+          <w:rFonts w:eastAsia="Times New Roman" w:cs="Arial"/>
+          <w:szCs w:val="22"/>
+          <w:lang w:eastAsia="de-DE"/>
+        </w:rPr>
+      </w:pPr>
+      <w:hyperlink r:id="rId8" w:history="1">
+        <w:r>
+          <w:rPr>
+            <w:rStyle w:val="Hyperlink"/>
+            <w:rFonts w:eastAsia="Times New Roman" w:cs="Arial"/>
+            <w:szCs w:val="22"/>
+            <w:lang w:eastAsia="de-DE"/>
+          </w:rPr>
+          <w:t>https://de.wikipedia.org/wiki/Blue_Velvet_(Film)</w:t>
+        </w:r>
+      </w:hyperlink>
+    </w:p>
+    <w:p>
+      <w:pPr>
+        <w:spacing w:line="240" w:lineRule="auto"/>
+        <w:jc w:val="left"/>
+        <w:rPr>
+          <w:rFonts w:eastAsia="Times New Roman" w:cs="Arial"/>
+          <w:szCs w:val="22"/>
+          <w:lang w:eastAsia="de-DE"/>
+        </w:rPr>
+      </w:pPr>
+      <w:bookmarkStart w:id="0" w:name="_GoBack"/>
+      <w:bookmarkEnd w:id="0"/>
+    </w:p>
+    <w:p>
+      <w:pPr>
+        <w:spacing w:line="240" w:lineRule="auto"/>
+        <w:jc w:val="left"/>
+        <w:rPr>
+          <w:rFonts w:eastAsia="Times New Roman" w:cs="Arial"/>
+          <w:szCs w:val="22"/>
+          <w:u w:val="single"/>
+          <w:lang w:eastAsia="de-DE"/>
+        </w:rPr>
+      </w:pPr>
+      <w:r>
+        <w:rPr>
+          <w:rFonts w:eastAsia="Times New Roman" w:cs="Arial"/>
+          <w:szCs w:val="22"/>
+          <w:u w:val="single"/>
+          <w:lang w:eastAsia="de-DE"/>
+        </w:rPr>
+        <w:t xml:space="preserve">Reise zum Mond (George </w:t>
+      </w:r>
+      <w:proofErr w:type="spellStart"/>
+      <w:r>
+        <w:rPr>
+          <w:rFonts w:eastAsia="Times New Roman" w:cs="Arial"/>
+          <w:szCs w:val="22"/>
+          <w:u w:val="single"/>
+          <w:lang w:eastAsia="de-DE"/>
+        </w:rPr>
+        <w:t>Meliés</w:t>
+      </w:r>
+      <w:proofErr w:type="spellEnd"/>
+      <w:r>
+        <w:rPr>
+          <w:rFonts w:eastAsia="Times New Roman" w:cs="Arial"/>
+          <w:szCs w:val="22"/>
+          <w:u w:val="single"/>
+          <w:lang w:eastAsia="de-DE"/>
+        </w:rPr>
+        <w:t>)</w:t>
+      </w:r>
+    </w:p>
+    <w:p>
+      <w:pPr>
+        <w:spacing w:line="240" w:lineRule="auto"/>
+        <w:jc w:val="left"/>
+        <w:rPr>
+          <w:rFonts w:eastAsia="Times New Roman" w:cs="Arial"/>
+          <w:szCs w:val="22"/>
+          <w:lang w:eastAsia="de-DE"/>
+        </w:rPr>
+      </w:pPr>
+      <w:hyperlink r:id="rId9" w:history="1">
+        <w:r>
+          <w:rPr>
+            <w:rStyle w:val="Hyperlink"/>
+            <w:rFonts w:eastAsia="Times New Roman" w:cs="Arial"/>
+            <w:szCs w:val="22"/>
+            <w:u w:val="none"/>
+            <w:lang w:eastAsia="de-DE"/>
+          </w:rPr>
+          <w:t>https://de.wikipedia.org/wiki/Die_Reise_zum_Mond</w:t>
+        </w:r>
+      </w:hyperlink>
+    </w:p>
+    <w:p>
+      <w:pPr>
+        <w:spacing w:line="240" w:lineRule="auto"/>
+        <w:jc w:val="left"/>
+        <w:rPr>
+          <w:rFonts w:eastAsia="Times New Roman" w:cs="Arial"/>
+          <w:szCs w:val="22"/>
+          <w:lang w:eastAsia="de-DE"/>
+        </w:rPr>
+      </w:pPr>
+      <w:hyperlink r:id="rId10" w:history="1">
+        <w:r>
+          <w:rPr>
+            <w:rStyle w:val="Hyperlink"/>
+            <w:rFonts w:eastAsia="Times New Roman" w:cs="Arial"/>
+            <w:szCs w:val="22"/>
+            <w:lang w:eastAsia="de-DE"/>
+          </w:rPr>
+          <w:t>https://www.youtube.com/watch?v=4pHuoxWtAWE</w:t>
+        </w:r>
+      </w:hyperlink>
+    </w:p>
+    <w:p>
+      <w:pPr>
+        <w:spacing w:line="240" w:lineRule="auto"/>
+        <w:jc w:val="left"/>
+        <w:rPr>
+          <w:rFonts w:eastAsia="Times New Roman" w:cs="Arial"/>
+          <w:szCs w:val="22"/>
+          <w:lang w:eastAsia="de-DE"/>
+        </w:rPr>
+      </w:pPr>
+    </w:p>
+    <w:p>
+      <w:pPr>
+        <w:spacing w:line="240" w:lineRule="auto"/>
+        <w:jc w:val="left"/>
+        <w:rPr>
+          <w:rFonts w:eastAsia="Times New Roman" w:cs="Arial"/>
+          <w:szCs w:val="22"/>
+          <w:lang w:eastAsia="de-DE"/>
+        </w:rPr>
+      </w:pPr>
+    </w:p>
+    <w:p>
+      <w:pPr>
+        <w:spacing w:line="240" w:lineRule="auto"/>
+        <w:jc w:val="left"/>
+        <w:rPr>
+          <w:rFonts w:eastAsia="Times New Roman" w:cs="Arial"/>
+          <w:szCs w:val="22"/>
+          <w:lang w:eastAsia="de-DE"/>
+        </w:rPr>
+      </w:pPr>
+      <w:proofErr w:type="spellStart"/>
+      <w:r>
+        <w:rPr>
+          <w:rFonts w:eastAsia="Times New Roman" w:cs="Arial"/>
           <w:color w:val="000000"/>
           <w:szCs w:val="22"/>
           <w:u w:val="single"/>
           <w:lang w:eastAsia="de-DE"/>
         </w:rPr>
-        <w:t>Manchurian Candidate</w:t>
+        <w:t>Manchurian</w:t>
       </w:r>
+      <w:proofErr w:type="spellEnd"/>
+      <w:r>
+        <w:rPr>
+          <w:rFonts w:eastAsia="Times New Roman" w:cs="Arial"/>
+          <w:color w:val="000000"/>
+          <w:szCs w:val="22"/>
+          <w:u w:val="single"/>
+          <w:lang w:eastAsia="de-DE"/>
+        </w:rPr>
+        <w:t xml:space="preserve"> </w:t>
+      </w:r>
+      <w:proofErr w:type="spellStart"/>
+      <w:r>
+        <w:rPr>
+          <w:rFonts w:eastAsia="Times New Roman" w:cs="Arial"/>
+          <w:color w:val="000000"/>
+          <w:szCs w:val="22"/>
+          <w:u w:val="single"/>
+          <w:lang w:eastAsia="de-DE"/>
+        </w:rPr>
+        <w:t>Candidate</w:t>
+      </w:r>
+      <w:proofErr w:type="spellEnd"/>
     </w:p>
     <w:p>
       <w:pPr>
@@ -348,12 +626,87 @@
       <w:r>
         <w:rPr>
           <w:rFonts w:eastAsia="Times New Roman" w:cs="Arial"/>
+          <w:color w:val="000000"/>
+          <w:szCs w:val="22"/>
+          <w:lang w:eastAsia="de-DE"/>
+        </w:rPr>
+        <w:t>Story</w:t>
+      </w:r>
+    </w:p>
+    <w:p>
+      <w:pPr>
+        <w:numPr>
+          <w:ilvl w:val="1"/>
+          <w:numId w:val="3"/>
+        </w:numPr>
+        <w:spacing w:line="240" w:lineRule="auto"/>
+        <w:jc w:val="left"/>
+        <w:textAlignment w:val="baseline"/>
+        <w:rPr>
+          <w:rFonts w:eastAsia="Times New Roman" w:cs="Arial"/>
+          <w:color w:val="000000"/>
+          <w:szCs w:val="22"/>
+          <w:lang w:eastAsia="de-DE"/>
+        </w:rPr>
+      </w:pPr>
+      <w:r>
+        <w:rPr>
+          <w:rFonts w:eastAsia="Times New Roman" w:cs="Arial"/>
           <w:color w:val="222222"/>
           <w:szCs w:val="22"/>
           <w:shd w:val="clear" w:color="auto" w:fill="FFFFFF"/>
           <w:lang w:eastAsia="de-DE"/>
         </w:rPr>
         <w:t>jeder von der Gehirnwäsche manipulierte kann durch eine bestimmte Wortfolge willenlos gemacht und zur Ausführung von Befehlen gebracht werden</w:t>
+      </w:r>
+    </w:p>
+    <w:p>
+      <w:pPr>
+        <w:numPr>
+          <w:ilvl w:val="1"/>
+          <w:numId w:val="3"/>
+        </w:numPr>
+        <w:spacing w:line="240" w:lineRule="auto"/>
+        <w:jc w:val="left"/>
+        <w:textAlignment w:val="baseline"/>
+        <w:rPr>
+          <w:rFonts w:eastAsia="Times New Roman" w:cs="Arial"/>
+          <w:color w:val="000000"/>
+          <w:szCs w:val="22"/>
+          <w:lang w:eastAsia="de-DE"/>
+        </w:rPr>
+      </w:pPr>
+      <w:proofErr w:type="spellStart"/>
+      <w:r>
+        <w:rPr>
+          <w:rFonts w:eastAsia="Times New Roman" w:cs="Arial"/>
+          <w:color w:val="222222"/>
+          <w:szCs w:val="22"/>
+          <w:shd w:val="clear" w:color="auto" w:fill="FFFFFF"/>
+          <w:lang w:eastAsia="de-DE"/>
+        </w:rPr>
+        <w:t>Mudder</w:t>
+      </w:r>
+      <w:proofErr w:type="spellEnd"/>
+      <w:r>
+        <w:rPr>
+          <w:rFonts w:eastAsia="Times New Roman" w:cs="Arial"/>
+          <w:color w:val="222222"/>
+          <w:szCs w:val="22"/>
+          <w:shd w:val="clear" w:color="auto" w:fill="FFFFFF"/>
+          <w:lang w:eastAsia="de-DE"/>
+        </w:rPr>
+        <w:t xml:space="preserve"> und große Konzerne hängen</w:t>
+      </w:r>
+      <w:r>
+        <w:rPr>
+          <w:rFonts w:eastAsia="Times New Roman" w:cs="Arial"/>
+          <w:color w:val="222222"/>
+          <w:szCs w:val="22"/>
+          <w:shd w:val="clear" w:color="auto" w:fill="FFFFFF"/>
+          <w:lang w:eastAsia="de-DE"/>
+        </w:rPr>
+        <w:t xml:space="preserve"> da auch mit drin</w:t>
       </w:r>
     </w:p>
     <w:p>
@@ -438,6 +791,7 @@
                 <w:lang w:eastAsia="de-DE"/>
               </w:rPr>
             </w:pPr>
+            <w:proofErr w:type="spellStart"/>
             <w:r>
               <w:rPr>
                 <w:rFonts w:eastAsia="Times New Roman" w:cs="Arial"/>
@@ -449,6 +803,7 @@
               </w:rPr>
               <w:t>Timecode</w:t>
             </w:r>
+            <w:proofErr w:type="spellEnd"/>
           </w:p>
         </w:tc>
         <w:tc>
@@ -607,7 +962,27 @@
                 <w:szCs w:val="22"/>
                 <w:lang w:eastAsia="de-DE"/>
               </w:rPr>
-              <w:t>Flashback zu Einsatz vor paar Jahren; Zuschauer erfährt, dass Sgt. Shaw nicht die Heldenleistung vollbracht hat, wie es kommuniziert wird; Gedankenexperimente; Bild der Frau, das Denzel Washington kurz vorher bei Al Melvin, ebenfalls einem Mitglied der Truppe aus Kuwait, nach der Rede in seinen Zeichnungen gefunden hat; mehrere Frauen mit der Gesichtsbemalung der Zeichnung sind anwesend</w:t>
+              <w:t xml:space="preserve">Flashback zu Einsatz vor paar Jahren; Zuschauer erfährt, dass </w:t>
+            </w:r>
+            <w:proofErr w:type="spellStart"/>
+            <w:r>
+              <w:rPr>
+                <w:rFonts w:eastAsia="Times New Roman" w:cs="Arial"/>
+                <w:color w:val="000000"/>
+                <w:szCs w:val="22"/>
+                <w:lang w:eastAsia="de-DE"/>
+              </w:rPr>
+              <w:t>Sgt</w:t>
+            </w:r>
+            <w:proofErr w:type="spellEnd"/>
+            <w:r>
+              <w:rPr>
+                <w:rFonts w:eastAsia="Times New Roman" w:cs="Arial"/>
+                <w:color w:val="000000"/>
+                <w:szCs w:val="22"/>
+                <w:lang w:eastAsia="de-DE"/>
+              </w:rPr>
+              <w:t>. Shaw nicht die Heldenleistung vollbracht hat, wie es kommuniziert wird; Gedankenexperimente; Bild der Frau, das Denzel Washington kurz vorher bei Al Melvin, ebenfalls einem Mitglied der Truppe aus Kuwait, nach der Rede in seinen Zeichnungen gefunden hat; mehrere Frauen mit der Gesichtsbemalung der Zeichnung sind anwesend</w:t>
             </w:r>
           </w:p>
         </w:tc>
@@ -821,7 +1196,55 @@
                 <w:szCs w:val="22"/>
                 <w:lang w:eastAsia="de-DE"/>
               </w:rPr>
-              <w:t>Shaw erhält einen Telefonanruf und wird mit einer Wortfolge wieder in den willenlosen Zustand versetzt, wodurch er Befehle ausführt; er geht durch eine Hintertür und an ihm wird eine Untersuchung von einem Team Wissenschaftler unterzogen: ihm wird der Kopf aufgebohrt und ein Implantat bzw. Sonde eingesetzt</w:t>
+              <w:t xml:space="preserve">Shaw erhält einen Telefonanruf und wird mit einer Wortfolge wieder in den willenlosen Zustand versetzt, wodurch er Befehle </w:t>
+            </w:r>
+            <w:r>
+              <w:rPr>
+                <w:rFonts w:eastAsia="Times New Roman" w:cs="Arial"/>
+                <w:color w:val="000000"/>
+                <w:szCs w:val="22"/>
+                <w:lang w:eastAsia="de-DE"/>
+              </w:rPr>
+              <w:lastRenderedPageBreak/>
+              <w:t xml:space="preserve">ausführt; er geht durch eine Hintertür und an ihm wird eine Untersuchung von einem Team Wissenschaftler </w:t>
+            </w:r>
+            <w:r>
+              <w:rPr>
+                <w:rFonts w:eastAsia="Times New Roman" w:cs="Arial"/>
+                <w:color w:val="000000"/>
+                <w:szCs w:val="22"/>
+                <w:lang w:eastAsia="de-DE"/>
+              </w:rPr>
+              <w:t xml:space="preserve">rund um Dr. </w:t>
+            </w:r>
+            <w:proofErr w:type="spellStart"/>
+            <w:r>
+              <w:rPr>
+                <w:rFonts w:eastAsia="Times New Roman" w:cs="Arial"/>
+                <w:color w:val="000000"/>
+                <w:szCs w:val="22"/>
+                <w:lang w:eastAsia="de-DE"/>
+              </w:rPr>
+              <w:t>Noole</w:t>
+            </w:r>
+            <w:proofErr w:type="spellEnd"/>
+            <w:r>
+              <w:rPr>
+                <w:rFonts w:eastAsia="Times New Roman" w:cs="Arial"/>
+                <w:color w:val="000000"/>
+                <w:szCs w:val="22"/>
+                <w:lang w:eastAsia="de-DE"/>
+              </w:rPr>
+              <w:t xml:space="preserve"> </w:t>
+            </w:r>
+            <w:r>
+              <w:rPr>
+                <w:rFonts w:eastAsia="Times New Roman" w:cs="Arial"/>
+                <w:color w:val="000000"/>
+                <w:szCs w:val="22"/>
+                <w:lang w:eastAsia="de-DE"/>
+              </w:rPr>
+              <w:t>unterzogen: ihm wird der Kopf aufgebohrt und ein Implantat bzw. Sonde eingesetzt</w:t>
             </w:r>
           </w:p>
         </w:tc>
@@ -926,10 +1349,24 @@
                 <w:szCs w:val="22"/>
                 <w:lang w:eastAsia="de-DE"/>
               </w:rPr>
-              <w:t>Major Marco konfrontiert Shaw mit den Zeichnung von Al Melvin, der wiederum behauptet, er habe keine Albträume</w:t>
+              <w:t>Major Marco konfrontiert Shaw mit den Zeichnung</w:t>
             </w:r>
-            <w:bookmarkStart w:id="0" w:name="_GoBack"/>
-            <w:bookmarkEnd w:id="0"/>
+            <w:r>
+              <w:rPr>
+                <w:rFonts w:eastAsia="Times New Roman" w:cs="Arial"/>
+                <w:szCs w:val="22"/>
+                <w:lang w:eastAsia="de-DE"/>
+              </w:rPr>
+              <w:t>en</w:t>
+            </w:r>
+            <w:r>
+              <w:rPr>
+                <w:rFonts w:eastAsia="Times New Roman" w:cs="Arial"/>
+                <w:szCs w:val="22"/>
+                <w:lang w:eastAsia="de-DE"/>
+              </w:rPr>
+              <w:t xml:space="preserve"> von Al Melvin, der wiederum behauptet, er habe keine Albträume</w:t>
+            </w:r>
           </w:p>
         </w:tc>
         <w:tc>
@@ -962,6 +1399,296 @@
           </w:p>
         </w:tc>
       </w:tr>
+      <w:tr>
+        <w:tc>
+          <w:tcPr>
+            <w:tcW w:w="0" w:type="auto"/>
+            <w:tcBorders>
+              <w:top w:val="single" w:sz="8" w:space="0" w:color="000000"/>
+              <w:left w:val="single" w:sz="8" w:space="0" w:color="000000"/>
+              <w:bottom w:val="single" w:sz="8" w:space="0" w:color="000000"/>
+              <w:right w:val="single" w:sz="8" w:space="0" w:color="000000"/>
+            </w:tcBorders>
+            <w:tcMar>
+              <w:top w:w="100" w:type="dxa"/>
+              <w:left w:w="100" w:type="dxa"/>
+              <w:bottom w:w="100" w:type="dxa"/>
+              <w:right w:w="100" w:type="dxa"/>
+            </w:tcMar>
+          </w:tcPr>
+          <w:p>
+            <w:pPr>
+              <w:spacing w:line="240" w:lineRule="auto"/>
+              <w:jc w:val="left"/>
+              <w:rPr>
+                <w:rFonts w:eastAsia="Times New Roman" w:cs="Arial"/>
+                <w:szCs w:val="22"/>
+                <w:lang w:eastAsia="de-DE"/>
+              </w:rPr>
+            </w:pPr>
+            <w:r>
+              <w:rPr>
+                <w:rFonts w:eastAsia="Times New Roman" w:cs="Arial"/>
+                <w:szCs w:val="22"/>
+                <w:lang w:eastAsia="de-DE"/>
+              </w:rPr>
+              <w:t>1:08:10</w:t>
+            </w:r>
+          </w:p>
+        </w:tc>
+        <w:tc>
+          <w:tcPr>
+            <w:tcW w:w="0" w:type="auto"/>
+            <w:tcBorders>
+              <w:top w:val="single" w:sz="8" w:space="0" w:color="000000"/>
+              <w:left w:val="single" w:sz="8" w:space="0" w:color="000000"/>
+              <w:bottom w:val="single" w:sz="8" w:space="0" w:color="000000"/>
+              <w:right w:val="single" w:sz="8" w:space="0" w:color="000000"/>
+            </w:tcBorders>
+            <w:tcMar>
+              <w:top w:w="100" w:type="dxa"/>
+              <w:left w:w="100" w:type="dxa"/>
+              <w:bottom w:w="100" w:type="dxa"/>
+              <w:right w:w="100" w:type="dxa"/>
+            </w:tcMar>
+          </w:tcPr>
+          <w:p>
+            <w:pPr>
+              <w:spacing w:line="240" w:lineRule="auto"/>
+              <w:jc w:val="left"/>
+              <w:rPr>
+                <w:rFonts w:eastAsia="Times New Roman" w:cs="Arial"/>
+                <w:szCs w:val="22"/>
+                <w:lang w:eastAsia="de-DE"/>
+              </w:rPr>
+            </w:pPr>
+            <w:r>
+              <w:rPr>
+                <w:rFonts w:eastAsia="Times New Roman" w:cs="Arial"/>
+                <w:szCs w:val="22"/>
+                <w:lang w:eastAsia="de-DE"/>
+              </w:rPr>
+              <w:t>Marco wird einer Elektroschocktherapie unterzogen und erinnert sich im Traum, was passiert ist</w:t>
+            </w:r>
+          </w:p>
+        </w:tc>
+        <w:tc>
+          <w:tcPr>
+            <w:tcW w:w="0" w:type="auto"/>
+            <w:tcBorders>
+              <w:top w:val="single" w:sz="8" w:space="0" w:color="000000"/>
+              <w:left w:val="single" w:sz="8" w:space="0" w:color="000000"/>
+              <w:bottom w:val="single" w:sz="8" w:space="0" w:color="000000"/>
+              <w:right w:val="single" w:sz="8" w:space="0" w:color="000000"/>
+            </w:tcBorders>
+            <w:tcMar>
+              <w:top w:w="100" w:type="dxa"/>
+              <w:left w:w="100" w:type="dxa"/>
+              <w:bottom w:w="100" w:type="dxa"/>
+              <w:right w:w="100" w:type="dxa"/>
+            </w:tcMar>
+          </w:tcPr>
+          <w:p>
+            <w:pPr>
+              <w:spacing w:line="240" w:lineRule="auto"/>
+              <w:jc w:val="left"/>
+              <w:rPr>
+                <w:rFonts w:eastAsia="Times New Roman" w:cs="Arial"/>
+                <w:szCs w:val="22"/>
+                <w:lang w:eastAsia="de-DE"/>
+              </w:rPr>
+            </w:pPr>
+          </w:p>
+        </w:tc>
+      </w:tr>
+      <w:tr>
+        <w:tc>
+          <w:tcPr>
+            <w:tcW w:w="0" w:type="auto"/>
+            <w:tcBorders>
+              <w:top w:val="single" w:sz="8" w:space="0" w:color="000000"/>
+              <w:left w:val="single" w:sz="8" w:space="0" w:color="000000"/>
+              <w:bottom w:val="single" w:sz="8" w:space="0" w:color="000000"/>
+              <w:right w:val="single" w:sz="8" w:space="0" w:color="000000"/>
+            </w:tcBorders>
+            <w:tcMar>
+              <w:top w:w="100" w:type="dxa"/>
+              <w:left w:w="100" w:type="dxa"/>
+              <w:bottom w:w="100" w:type="dxa"/>
+              <w:right w:w="100" w:type="dxa"/>
+            </w:tcMar>
+          </w:tcPr>
+          <w:p>
+            <w:pPr>
+              <w:spacing w:line="240" w:lineRule="auto"/>
+              <w:jc w:val="left"/>
+              <w:rPr>
+                <w:rFonts w:eastAsia="Times New Roman" w:cs="Arial"/>
+                <w:szCs w:val="22"/>
+                <w:lang w:eastAsia="de-DE"/>
+              </w:rPr>
+            </w:pPr>
+            <w:r>
+              <w:rPr>
+                <w:rFonts w:eastAsia="Times New Roman" w:cs="Arial"/>
+                <w:szCs w:val="22"/>
+                <w:lang w:eastAsia="de-DE"/>
+              </w:rPr>
+              <w:t>1:12:50</w:t>
+            </w:r>
+          </w:p>
+        </w:tc>
+        <w:tc>
+          <w:tcPr>
+            <w:tcW w:w="0" w:type="auto"/>
+            <w:tcBorders>
+              <w:top w:val="single" w:sz="8" w:space="0" w:color="000000"/>
+              <w:left w:val="single" w:sz="8" w:space="0" w:color="000000"/>
+              <w:bottom w:val="single" w:sz="8" w:space="0" w:color="000000"/>
+              <w:right w:val="single" w:sz="8" w:space="0" w:color="000000"/>
+            </w:tcBorders>
+            <w:tcMar>
+              <w:top w:w="100" w:type="dxa"/>
+              <w:left w:w="100" w:type="dxa"/>
+              <w:bottom w:w="100" w:type="dxa"/>
+              <w:right w:w="100" w:type="dxa"/>
+            </w:tcMar>
+          </w:tcPr>
+          <w:p>
+            <w:pPr>
+              <w:spacing w:line="240" w:lineRule="auto"/>
+              <w:jc w:val="left"/>
+              <w:rPr>
+                <w:rFonts w:eastAsia="Times New Roman" w:cs="Arial"/>
+                <w:szCs w:val="22"/>
+                <w:lang w:eastAsia="de-DE"/>
+              </w:rPr>
+            </w:pPr>
+            <w:r>
+              <w:rPr>
+                <w:rFonts w:eastAsia="Times New Roman" w:cs="Arial"/>
+                <w:szCs w:val="22"/>
+                <w:lang w:eastAsia="de-DE"/>
+              </w:rPr>
+              <w:t>Weiterer Flashback/Traum von Major Marco: es wird gezeigt wie er auf Befehl ein Truppenmitglied erschießt; Shaw erwürgt jemanden; alle gucken zu und keiner reagiert</w:t>
+            </w:r>
+          </w:p>
+        </w:tc>
+        <w:tc>
+          <w:tcPr>
+            <w:tcW w:w="0" w:type="auto"/>
+            <w:tcBorders>
+              <w:top w:val="single" w:sz="8" w:space="0" w:color="000000"/>
+              <w:left w:val="single" w:sz="8" w:space="0" w:color="000000"/>
+              <w:bottom w:val="single" w:sz="8" w:space="0" w:color="000000"/>
+              <w:right w:val="single" w:sz="8" w:space="0" w:color="000000"/>
+            </w:tcBorders>
+            <w:tcMar>
+              <w:top w:w="100" w:type="dxa"/>
+              <w:left w:w="100" w:type="dxa"/>
+              <w:bottom w:w="100" w:type="dxa"/>
+              <w:right w:w="100" w:type="dxa"/>
+            </w:tcMar>
+          </w:tcPr>
+          <w:p>
+            <w:pPr>
+              <w:spacing w:line="240" w:lineRule="auto"/>
+              <w:jc w:val="left"/>
+              <w:rPr>
+                <w:rFonts w:eastAsia="Times New Roman" w:cs="Arial"/>
+                <w:szCs w:val="22"/>
+                <w:lang w:eastAsia="de-DE"/>
+              </w:rPr>
+            </w:pPr>
+          </w:p>
+        </w:tc>
+      </w:tr>
+      <w:tr>
+        <w:tc>
+          <w:tcPr>
+            <w:tcW w:w="0" w:type="auto"/>
+            <w:tcBorders>
+              <w:top w:val="single" w:sz="8" w:space="0" w:color="000000"/>
+              <w:left w:val="single" w:sz="8" w:space="0" w:color="000000"/>
+              <w:bottom w:val="single" w:sz="8" w:space="0" w:color="000000"/>
+              <w:right w:val="single" w:sz="8" w:space="0" w:color="000000"/>
+            </w:tcBorders>
+            <w:tcMar>
+              <w:top w:w="100" w:type="dxa"/>
+              <w:left w:w="100" w:type="dxa"/>
+              <w:bottom w:w="100" w:type="dxa"/>
+              <w:right w:w="100" w:type="dxa"/>
+            </w:tcMar>
+          </w:tcPr>
+          <w:p>
+            <w:pPr>
+              <w:spacing w:line="240" w:lineRule="auto"/>
+              <w:jc w:val="left"/>
+              <w:rPr>
+                <w:rFonts w:eastAsia="Times New Roman" w:cs="Arial"/>
+                <w:szCs w:val="22"/>
+                <w:lang w:eastAsia="de-DE"/>
+              </w:rPr>
+            </w:pPr>
+          </w:p>
+        </w:tc>
+        <w:tc>
+          <w:tcPr>
+            <w:tcW w:w="0" w:type="auto"/>
+            <w:tcBorders>
+              <w:top w:val="single" w:sz="8" w:space="0" w:color="000000"/>
+              <w:left w:val="single" w:sz="8" w:space="0" w:color="000000"/>
+              <w:bottom w:val="single" w:sz="8" w:space="0" w:color="000000"/>
+              <w:right w:val="single" w:sz="8" w:space="0" w:color="000000"/>
+            </w:tcBorders>
+            <w:tcMar>
+              <w:top w:w="100" w:type="dxa"/>
+              <w:left w:w="100" w:type="dxa"/>
+              <w:bottom w:w="100" w:type="dxa"/>
+              <w:right w:w="100" w:type="dxa"/>
+            </w:tcMar>
+          </w:tcPr>
+          <w:p>
+            <w:pPr>
+              <w:spacing w:line="240" w:lineRule="auto"/>
+              <w:jc w:val="left"/>
+              <w:rPr>
+                <w:rFonts w:eastAsia="Times New Roman" w:cs="Arial"/>
+                <w:szCs w:val="22"/>
+                <w:lang w:eastAsia="de-DE"/>
+              </w:rPr>
+            </w:pPr>
+          </w:p>
+        </w:tc>
+        <w:tc>
+          <w:tcPr>
+            <w:tcW w:w="0" w:type="auto"/>
+            <w:tcBorders>
+              <w:top w:val="single" w:sz="8" w:space="0" w:color="000000"/>
+              <w:left w:val="single" w:sz="8" w:space="0" w:color="000000"/>
+              <w:bottom w:val="single" w:sz="8" w:space="0" w:color="000000"/>
+              <w:right w:val="single" w:sz="8" w:space="0" w:color="000000"/>
+            </w:tcBorders>
+            <w:tcMar>
+              <w:top w:w="100" w:type="dxa"/>
+              <w:left w:w="100" w:type="dxa"/>
+              <w:bottom w:w="100" w:type="dxa"/>
+              <w:right w:w="100" w:type="dxa"/>
+            </w:tcMar>
+          </w:tcPr>
+          <w:p>
+            <w:pPr>
+              <w:spacing w:line="240" w:lineRule="auto"/>
+              <w:jc w:val="left"/>
+              <w:rPr>
+                <w:rFonts w:eastAsia="Times New Roman" w:cs="Arial"/>
+                <w:szCs w:val="22"/>
+                <w:lang w:eastAsia="de-DE"/>
+              </w:rPr>
+            </w:pPr>
+          </w:p>
+        </w:tc>
+      </w:tr>
     </w:tbl>
     <w:p>
       <w:pPr>
@@ -983,7 +1710,7 @@
       </w:pPr>
     </w:p>
     <w:sectPr>
-      <w:headerReference w:type="default" r:id="rId7"/>
+      <w:headerReference w:type="default" r:id="rId11"/>
       <w:pgSz w:w="11900" w:h="16840"/>
       <w:pgMar w:top="1417" w:right="1417" w:bottom="1134" w:left="1417" w:header="708" w:footer="708" w:gutter="0"/>
       <w:cols w:space="708"/>
@@ -1088,7 +1815,7 @@
         <w:sz w:val="20"/>
       </w:rPr>
     </w:lvl>
-    <w:lvl w:ilvl="1" w:tentative="1">
+    <w:lvl w:ilvl="1">
       <w:start w:val="1"/>
       <w:numFmt w:val="bullet"/>
       <w:lvlText w:val="o"/>
@@ -2088,6 +2815,27 @@
       <w:sz w:val="22"/>
     </w:rPr>
   </w:style>
+  <w:style w:type="character" w:styleId="Hyperlink">
+    <w:name w:val="Hyperlink"/>
+    <w:basedOn w:val="Absatz-Standardschriftart"/>
+    <w:uiPriority w:val="99"/>
+    <w:unhideWhenUsed/>
+    <w:rsid w:val="004D3729"/>
+    <w:rPr>
+      <w:color w:val="0563C1" w:themeColor="hyperlink"/>
+      <w:u w:val="single"/>
+    </w:rPr>
+  </w:style>
+  <w:style w:type="character" w:styleId="NichtaufgelsteErwhnung">
+    <w:name w:val="Unresolved Mention"/>
+    <w:basedOn w:val="Absatz-Standardschriftart"/>
+    <w:uiPriority w:val="99"/>
+    <w:rsid w:val="004D3729"/>
+    <w:rPr>
+      <w:color w:val="808080"/>
+      <w:shd w:val="clear" w:color="auto" w:fill="E6E6E6"/>
+    </w:rPr>
+  </w:style>
 </w:styles>
 </file>
 

</xml_diff>